<commit_message>
Add index analysis to progres report
</commit_message>
<xml_diff>
--- a/Documents/ProgressReport/ProgressReport.docx
+++ b/Documents/ProgressReport/ProgressReport.docx
@@ -688,7 +688,7 @@
             <w10:borderbottom type="dot" width="4"/>
             <w10:borderright type="dot" width="4"/>
           </v:shape>
-          <o:OLEObject Type="Embed" ProgID="Word.OpenDocumentText.12" ShapeID="_x0000_i1025" DrawAspect="Content" ObjectID="_1572204173" r:id="rId8"/>
+          <o:OLEObject Type="Embed" ProgID="Word.OpenDocumentText.12" ShapeID="_x0000_i1025" DrawAspect="Content" ObjectID="_1572259655" r:id="rId8"/>
         </w:object>
       </w:r>
       <w:bookmarkEnd w:id="0"/>
@@ -960,7 +960,7 @@
             <w10:borderbottom type="dot" width="4"/>
             <w10:borderright type="dot" width="4"/>
           </v:shape>
-          <o:OLEObject Type="Embed" ProgID="Word.OpenDocumentText.12" ShapeID="_x0000_i1026" DrawAspect="Content" ObjectID="_1572204174" r:id="rId10"/>
+          <o:OLEObject Type="Embed" ProgID="Word.OpenDocumentText.12" ShapeID="_x0000_i1026" DrawAspect="Content" ObjectID="_1572259656" r:id="rId10"/>
         </w:object>
       </w:r>
     </w:p>
@@ -1085,7 +1085,7 @@
             <w10:borderbottom type="dot" width="4"/>
             <w10:borderright type="dot" width="4"/>
           </v:shape>
-          <o:OLEObject Type="Embed" ProgID="Word.OpenDocumentText.12" ShapeID="_x0000_i1027" DrawAspect="Content" ObjectID="_1572204175" r:id="rId12"/>
+          <o:OLEObject Type="Embed" ProgID="Word.OpenDocumentText.12" ShapeID="_x0000_i1027" DrawAspect="Content" ObjectID="_1572259657" r:id="rId12"/>
         </w:object>
       </w:r>
     </w:p>
@@ -1408,14 +1408,14 @@
           <w:szCs w:val="24"/>
         </w:rPr>
         <w:object w:dxaOrig="9360" w:dyaOrig="445">
-          <v:shape id="_x0000_i1048" type="#_x0000_t75" style="width:468pt;height:50.25pt" o:ole="">
+          <v:shape id="_x0000_i1028" type="#_x0000_t75" style="width:468pt;height:50.25pt" o:ole="" o:bordertopcolor="this" o:borderleftcolor="this" o:borderbottomcolor="this" o:borderrightcolor="this">
             <v:imagedata r:id="rId13" o:title="" croptop="-42465f" cropbottom="-42465f"/>
             <w10:bordertop type="dot" width="4"/>
             <w10:borderleft type="dot" width="4"/>
             <w10:borderbottom type="dot" width="4"/>
             <w10:borderright type="dot" width="4"/>
           </v:shape>
-          <o:OLEObject Type="Embed" ProgID="Word.OpenDocumentText.12" ShapeID="_x0000_i1048" DrawAspect="Content" ObjectID="_1572204176" r:id="rId14"/>
+          <o:OLEObject Type="Embed" ProgID="Word.OpenDocumentText.12" ShapeID="_x0000_i1028" DrawAspect="Content" ObjectID="_1572259658" r:id="rId14"/>
         </w:object>
       </w:r>
     </w:p>
@@ -1644,14 +1644,14 @@
           <w:szCs w:val="24"/>
         </w:rPr>
         <w:object w:dxaOrig="9360" w:dyaOrig="1574">
-          <v:shape id="_x0000_i1044" type="#_x0000_t75" style="width:468pt;height:93.75pt" o:ole="">
+          <v:shape id="_x0000_i1029" type="#_x0000_t75" style="width:468pt;height:93.75pt" o:ole="" o:bordertopcolor="this" o:borderleftcolor="this" o:borderbottomcolor="this" o:borderrightcolor="this">
             <v:imagedata r:id="rId15" o:title="" croptop="-5960f" cropbottom="-5960f"/>
             <w10:bordertop type="dot" width="4"/>
             <w10:borderleft type="dot" width="4"/>
             <w10:borderbottom type="dot" width="4"/>
             <w10:borderright type="dot" width="4"/>
           </v:shape>
-          <o:OLEObject Type="Embed" ProgID="Word.OpenDocumentText.12" ShapeID="_x0000_i1044" DrawAspect="Content" ObjectID="_1572204177" r:id="rId16"/>
+          <o:OLEObject Type="Embed" ProgID="Word.OpenDocumentText.12" ShapeID="_x0000_i1029" DrawAspect="Content" ObjectID="_1572259659" r:id="rId16"/>
         </w:object>
       </w:r>
     </w:p>
@@ -1800,7 +1800,27 @@
           <w:sz w:val="28"/>
           <w:szCs w:val="24"/>
         </w:rPr>
-        <w:t>Existing Index Data</w:t>
+        <w:t>Existing Indices</w:t>
+      </w:r>
+    </w:p>
+    <w:p>
+      <w:pPr>
+        <w:jc w:val="both"/>
+        <w:rPr>
+          <w:rFonts w:ascii="Times New Roman" w:hAnsi="Times New Roman" w:cs="Times New Roman"/>
+          <w:b/>
+          <w:sz w:val="24"/>
+          <w:szCs w:val="24"/>
+        </w:rPr>
+      </w:pPr>
+      <w:r>
+        <w:rPr>
+          <w:rFonts w:ascii="Times New Roman" w:hAnsi="Times New Roman" w:cs="Times New Roman"/>
+          <w:b/>
+          <w:sz w:val="24"/>
+          <w:szCs w:val="24"/>
+        </w:rPr>
+        <w:t>Parsing Index Data</w:t>
       </w:r>
     </w:p>
     <w:p>
@@ -1897,6 +1917,173 @@
         <w:rPr>
           <w:rFonts w:ascii="Times New Roman" w:hAnsi="Times New Roman" w:cs="Times New Roman"/>
           <w:b/>
+          <w:sz w:val="24"/>
+          <w:szCs w:val="24"/>
+        </w:rPr>
+      </w:pPr>
+      <w:r>
+        <w:rPr>
+          <w:rFonts w:ascii="Times New Roman" w:hAnsi="Times New Roman" w:cs="Times New Roman"/>
+          <w:b/>
+          <w:sz w:val="24"/>
+          <w:szCs w:val="24"/>
+        </w:rPr>
+        <w:t>Index Analysis</w:t>
+      </w:r>
+    </w:p>
+    <w:p>
+      <w:pPr>
+        <w:jc w:val="both"/>
+        <w:rPr>
+          <w:rFonts w:ascii="Times New Roman" w:hAnsi="Times New Roman" w:cs="Times New Roman"/>
+          <w:sz w:val="24"/>
+          <w:szCs w:val="24"/>
+        </w:rPr>
+      </w:pPr>
+      <w:r>
+        <w:rPr>
+          <w:rFonts w:ascii="Times New Roman" w:hAnsi="Times New Roman" w:cs="Times New Roman"/>
+          <w:sz w:val="24"/>
+          <w:szCs w:val="24"/>
+        </w:rPr>
+        <w:t xml:space="preserve">Within </w:t>
+      </w:r>
+      <w:proofErr w:type="spellStart"/>
+      <w:r>
+        <w:rPr>
+          <w:rFonts w:ascii="Times New Roman" w:hAnsi="Times New Roman" w:cs="Times New Roman"/>
+          <w:sz w:val="24"/>
+          <w:szCs w:val="24"/>
+        </w:rPr>
+        <w:t>Jupyter</w:t>
+      </w:r>
+      <w:proofErr w:type="spellEnd"/>
+      <w:r>
+        <w:rPr>
+          <w:rFonts w:ascii="Times New Roman" w:hAnsi="Times New Roman" w:cs="Times New Roman"/>
+          <w:sz w:val="24"/>
+          <w:szCs w:val="24"/>
+        </w:rPr>
+        <w:t>, the data obtained from indices is cleaned to include eligible words. Currently, mathematical symbols, which appear often in indices papers regarding mathematical concepts, are beyond the scope of our prediction model. As such, the indices are cleaned to include eligible terms, then tagged as Parts of Speech and other information gained from the data.</w:t>
+      </w:r>
+    </w:p>
+    <w:p>
+      <w:pPr>
+        <w:rPr>
+          <w:rFonts w:ascii="Times New Roman" w:hAnsi="Times New Roman" w:cs="Times New Roman"/>
+          <w:sz w:val="24"/>
+          <w:szCs w:val="24"/>
+        </w:rPr>
+      </w:pPr>
+      <w:r>
+        <w:rPr>
+          <w:rFonts w:ascii="Times New Roman" w:hAnsi="Times New Roman" w:cs="Times New Roman"/>
+          <w:sz w:val="24"/>
+          <w:szCs w:val="24"/>
+        </w:rPr>
+        <w:br w:type="page"/>
+      </w:r>
+    </w:p>
+    <w:p>
+      <w:pPr>
+        <w:jc w:val="both"/>
+        <w:rPr>
+          <w:rFonts w:ascii="Times New Roman" w:hAnsi="Times New Roman" w:cs="Times New Roman"/>
+          <w:sz w:val="24"/>
+          <w:szCs w:val="24"/>
+        </w:rPr>
+      </w:pPr>
+      <w:r>
+        <w:rPr>
+          <w:rFonts w:ascii="Times New Roman" w:hAnsi="Times New Roman" w:cs="Times New Roman"/>
+          <w:sz w:val="24"/>
+          <w:szCs w:val="24"/>
+        </w:rPr>
+        <w:lastRenderedPageBreak/>
+        <w:t>The following graph represents the distribution of Parts of Speech among the observed indices in existing documents with an index.</w:t>
+      </w:r>
+    </w:p>
+    <w:p>
+      <w:pPr>
+        <w:jc w:val="both"/>
+        <w:rPr>
+          <w:rFonts w:ascii="Times New Roman" w:hAnsi="Times New Roman" w:cs="Times New Roman"/>
+          <w:sz w:val="24"/>
+          <w:szCs w:val="24"/>
+        </w:rPr>
+      </w:pPr>
+      <w:r>
+        <w:rPr>
+          <w:rFonts w:ascii="Times New Roman" w:hAnsi="Times New Roman" w:cs="Times New Roman"/>
+          <w:noProof/>
+          <w:sz w:val="24"/>
+          <w:szCs w:val="24"/>
+        </w:rPr>
+        <w:drawing>
+          <wp:inline distT="0" distB="0" distL="0" distR="0">
+            <wp:extent cx="5731510" cy="5516880"/>
+            <wp:effectExtent l="19050" t="19050" r="21590" b="26670"/>
+            <wp:docPr id="1" name="Picture 1"/>
+            <wp:cNvGraphicFramePr>
+              <a:graphicFrameLocks xmlns:a="http://schemas.openxmlformats.org/drawingml/2006/main" noChangeAspect="1"/>
+            </wp:cNvGraphicFramePr>
+            <a:graphic xmlns:a="http://schemas.openxmlformats.org/drawingml/2006/main">
+              <a:graphicData uri="http://schemas.openxmlformats.org/drawingml/2006/picture">
+                <pic:pic xmlns:pic="http://schemas.openxmlformats.org/drawingml/2006/picture">
+                  <pic:nvPicPr>
+                    <pic:cNvPr id="1" name="IndexCount.png"/>
+                    <pic:cNvPicPr/>
+                  </pic:nvPicPr>
+                  <pic:blipFill>
+                    <a:blip r:embed="rId17">
+                      <a:extLst>
+                        <a:ext uri="{28A0092B-C50C-407E-A947-70E740481C1C}">
+                          <a14:useLocalDpi xmlns:a14="http://schemas.microsoft.com/office/drawing/2010/main" val="0"/>
+                        </a:ext>
+                      </a:extLst>
+                    </a:blip>
+                    <a:stretch>
+                      <a:fillRect/>
+                    </a:stretch>
+                  </pic:blipFill>
+                  <pic:spPr>
+                    <a:xfrm>
+                      <a:off x="0" y="0"/>
+                      <a:ext cx="5731510" cy="5516880"/>
+                    </a:xfrm>
+                    <a:prstGeom prst="rect">
+                      <a:avLst/>
+                    </a:prstGeom>
+                    <a:ln w="6350">
+                      <a:solidFill>
+                        <a:schemeClr val="tx1"/>
+                      </a:solidFill>
+                      <a:prstDash val="sysDot"/>
+                    </a:ln>
+                  </pic:spPr>
+                </pic:pic>
+              </a:graphicData>
+            </a:graphic>
+          </wp:inline>
+        </w:drawing>
+      </w:r>
+    </w:p>
+    <w:p>
+      <w:pPr>
+        <w:jc w:val="both"/>
+        <w:rPr>
+          <w:rFonts w:ascii="Times New Roman" w:hAnsi="Times New Roman" w:cs="Times New Roman"/>
+          <w:sz w:val="24"/>
+          <w:szCs w:val="24"/>
+        </w:rPr>
+      </w:pPr>
+    </w:p>
+    <w:p>
+      <w:pPr>
+        <w:jc w:val="both"/>
+        <w:rPr>
+          <w:rFonts w:ascii="Times New Roman" w:hAnsi="Times New Roman" w:cs="Times New Roman"/>
+          <w:b/>
           <w:sz w:val="28"/>
           <w:szCs w:val="24"/>
         </w:rPr>
@@ -1916,64 +2103,73 @@
         <w:jc w:val="both"/>
         <w:rPr>
           <w:rFonts w:ascii="Times New Roman" w:hAnsi="Times New Roman" w:cs="Times New Roman"/>
+          <w:sz w:val="24"/>
+          <w:szCs w:val="24"/>
+        </w:rPr>
+      </w:pPr>
+    </w:p>
+    <w:p>
+      <w:pPr>
+        <w:jc w:val="both"/>
+        <w:rPr>
+          <w:rFonts w:ascii="Times New Roman" w:hAnsi="Times New Roman" w:cs="Times New Roman"/>
+          <w:sz w:val="24"/>
+          <w:szCs w:val="24"/>
+        </w:rPr>
+      </w:pPr>
+    </w:p>
+    <w:p>
+      <w:pPr>
+        <w:jc w:val="both"/>
+        <w:rPr>
+          <w:rFonts w:ascii="Times New Roman" w:hAnsi="Times New Roman" w:cs="Times New Roman"/>
           <w:b/>
           <w:sz w:val="28"/>
           <w:szCs w:val="24"/>
         </w:rPr>
       </w:pPr>
+      <w:r>
+        <w:rPr>
+          <w:rFonts w:ascii="Times New Roman" w:hAnsi="Times New Roman" w:cs="Times New Roman"/>
+          <w:b/>
+          <w:sz w:val="28"/>
+          <w:szCs w:val="24"/>
+        </w:rPr>
+        <w:t>Evaluation</w:t>
+      </w:r>
+    </w:p>
+    <w:p>
+      <w:pPr>
+        <w:jc w:val="both"/>
+        <w:rPr>
+          <w:rFonts w:ascii="Times New Roman" w:hAnsi="Times New Roman" w:cs="Times New Roman"/>
+          <w:sz w:val="24"/>
+          <w:szCs w:val="24"/>
+        </w:rPr>
+      </w:pPr>
+    </w:p>
+    <w:p>
+      <w:pPr>
+        <w:jc w:val="both"/>
+        <w:rPr>
+          <w:rFonts w:ascii="Times New Roman" w:hAnsi="Times New Roman" w:cs="Times New Roman"/>
+          <w:sz w:val="24"/>
+          <w:szCs w:val="24"/>
+        </w:rPr>
+      </w:pPr>
+      <w:r>
+        <w:rPr>
+          <w:rFonts w:ascii="Times New Roman" w:hAnsi="Times New Roman" w:cs="Times New Roman"/>
+          <w:sz w:val="24"/>
+          <w:szCs w:val="24"/>
+        </w:rPr>
+        <w:t xml:space="preserve"> </w:t>
+      </w:r>
       <w:bookmarkStart w:id="6" w:name="_GoBack"/>
       <w:bookmarkEnd w:id="6"/>
     </w:p>
-    <w:p>
-      <w:pPr>
-        <w:jc w:val="both"/>
-        <w:rPr>
-          <w:rFonts w:ascii="Times New Roman" w:hAnsi="Times New Roman" w:cs="Times New Roman"/>
-          <w:b/>
-          <w:sz w:val="28"/>
-          <w:szCs w:val="24"/>
-        </w:rPr>
-      </w:pPr>
-      <w:r>
-        <w:rPr>
-          <w:rFonts w:ascii="Times New Roman" w:hAnsi="Times New Roman" w:cs="Times New Roman"/>
-          <w:b/>
-          <w:sz w:val="28"/>
-          <w:szCs w:val="24"/>
-        </w:rPr>
-        <w:t>Evaluation</w:t>
-      </w:r>
-    </w:p>
-    <w:p>
-      <w:pPr>
-        <w:jc w:val="both"/>
-        <w:rPr>
-          <w:rFonts w:ascii="Times New Roman" w:hAnsi="Times New Roman" w:cs="Times New Roman"/>
-          <w:sz w:val="24"/>
-          <w:szCs w:val="24"/>
-        </w:rPr>
-      </w:pPr>
-    </w:p>
-    <w:p>
-      <w:pPr>
-        <w:jc w:val="both"/>
-        <w:rPr>
-          <w:rFonts w:ascii="Times New Roman" w:hAnsi="Times New Roman" w:cs="Times New Roman"/>
-          <w:sz w:val="24"/>
-          <w:szCs w:val="24"/>
-        </w:rPr>
-      </w:pPr>
-      <w:r>
-        <w:rPr>
-          <w:rFonts w:ascii="Times New Roman" w:hAnsi="Times New Roman" w:cs="Times New Roman"/>
-          <w:sz w:val="24"/>
-          <w:szCs w:val="24"/>
-        </w:rPr>
-        <w:t xml:space="preserve"> </w:t>
-      </w:r>
-    </w:p>
     <w:sectPr>
-      <w:footerReference w:type="default" r:id="rId17"/>
+      <w:footerReference w:type="default" r:id="rId18"/>
       <w:pgSz w:w="11906" w:h="16838"/>
       <w:pgMar w:top="1440" w:right="1440" w:bottom="1440" w:left="1440" w:header="708" w:footer="708" w:gutter="0"/>
       <w:cols w:space="708"/>
@@ -2866,7 +3062,7 @@
 </file>
 
 <file path=customXml/itemProps1.xml><?xml version="1.0" encoding="utf-8"?>
-<ds:datastoreItem xmlns:ds="http://schemas.openxmlformats.org/officeDocument/2006/customXml" ds:itemID="{F7C29080-37BA-4FA7-975C-86CF6C7D4F8E}">
+<ds:datastoreItem xmlns:ds="http://schemas.openxmlformats.org/officeDocument/2006/customXml" ds:itemID="{11703036-80FB-41D5-9AC6-076CE0F74B75}">
   <ds:schemaRefs>
     <ds:schemaRef ds:uri="http://schemas.openxmlformats.org/officeDocument/2006/bibliography"/>
   </ds:schemaRefs>

</xml_diff>

<commit_message>
Final Index Creation section in report
</commit_message>
<xml_diff>
--- a/Documents/ProgressReport/ProgressReport.docx
+++ b/Documents/ProgressReport/ProgressReport.docx
@@ -23,27 +23,7 @@
           <w:szCs w:val="24"/>
           <w:lang w:val="en"/>
         </w:rPr>
-        <w:t xml:space="preserve">Brandon </w:t>
-      </w:r>
-      <w:proofErr w:type="spellStart"/>
-      <w:r>
-        <w:rPr>
-          <w:rFonts w:ascii="Times New Roman" w:hAnsi="Times New Roman" w:cs="Times New Roman"/>
-          <w:sz w:val="24"/>
-          <w:szCs w:val="24"/>
-          <w:lang w:val="en"/>
-        </w:rPr>
-        <w:t>Cuadrado</w:t>
-      </w:r>
-      <w:proofErr w:type="spellEnd"/>
-      <w:r>
-        <w:rPr>
-          <w:rFonts w:ascii="Times New Roman" w:hAnsi="Times New Roman" w:cs="Times New Roman"/>
-          <w:sz w:val="24"/>
-          <w:szCs w:val="24"/>
-          <w:lang w:val="en"/>
-        </w:rPr>
-        <w:t>, 109237297</w:t>
+        <w:t>Brandon Cuadrado, 109237297</w:t>
       </w:r>
     </w:p>
     <w:p>
@@ -60,7 +40,6 @@
           <w:lang w:val="en"/>
         </w:rPr>
       </w:pPr>
-      <w:proofErr w:type="spellStart"/>
       <w:r>
         <w:rPr>
           <w:rFonts w:ascii="Times New Roman" w:hAnsi="Times New Roman" w:cs="Times New Roman"/>
@@ -68,57 +47,7 @@
           <w:szCs w:val="24"/>
           <w:lang w:val="en"/>
         </w:rPr>
-        <w:t>Pranavi</w:t>
-      </w:r>
-      <w:proofErr w:type="spellEnd"/>
-      <w:r>
-        <w:rPr>
-          <w:rFonts w:ascii="Times New Roman" w:hAnsi="Times New Roman" w:cs="Times New Roman"/>
-          <w:sz w:val="24"/>
-          <w:szCs w:val="24"/>
-          <w:lang w:val="en"/>
-        </w:rPr>
-        <w:t xml:space="preserve"> Venkata </w:t>
-      </w:r>
-      <w:proofErr w:type="spellStart"/>
-      <w:r>
-        <w:rPr>
-          <w:rFonts w:ascii="Times New Roman" w:hAnsi="Times New Roman" w:cs="Times New Roman"/>
-          <w:sz w:val="24"/>
-          <w:szCs w:val="24"/>
-          <w:lang w:val="en"/>
-        </w:rPr>
-        <w:t>Changamma</w:t>
-      </w:r>
-      <w:proofErr w:type="spellEnd"/>
-      <w:r>
-        <w:rPr>
-          <w:rFonts w:ascii="Times New Roman" w:hAnsi="Times New Roman" w:cs="Times New Roman"/>
-          <w:sz w:val="24"/>
-          <w:szCs w:val="24"/>
-          <w:lang w:val="en"/>
-        </w:rPr>
-        <w:t xml:space="preserve"> </w:t>
-      </w:r>
-      <w:proofErr w:type="spellStart"/>
-      <w:r>
-        <w:rPr>
-          <w:rFonts w:ascii="Times New Roman" w:hAnsi="Times New Roman" w:cs="Times New Roman"/>
-          <w:sz w:val="24"/>
-          <w:szCs w:val="24"/>
-          <w:lang w:val="en"/>
-        </w:rPr>
-        <w:t>Meda</w:t>
-      </w:r>
-      <w:proofErr w:type="spellEnd"/>
-      <w:r>
-        <w:rPr>
-          <w:rFonts w:ascii="Times New Roman" w:hAnsi="Times New Roman" w:cs="Times New Roman"/>
-          <w:sz w:val="24"/>
-          <w:szCs w:val="24"/>
-          <w:lang w:val="en"/>
-        </w:rPr>
-        <w:t>, 111492602</w:t>
+        <w:t>Pranavi Venkata Changamma Meda, 111492602</w:t>
       </w:r>
     </w:p>
     <w:p>
@@ -135,7 +64,6 @@
           <w:lang w:val="en"/>
         </w:rPr>
       </w:pPr>
-      <w:proofErr w:type="spellStart"/>
       <w:r>
         <w:rPr>
           <w:rFonts w:ascii="Times New Roman" w:hAnsi="Times New Roman" w:cs="Times New Roman"/>
@@ -143,37 +71,7 @@
           <w:szCs w:val="24"/>
           <w:lang w:val="en"/>
         </w:rPr>
-        <w:t>Zenab</w:t>
-      </w:r>
-      <w:proofErr w:type="spellEnd"/>
-      <w:r>
-        <w:rPr>
-          <w:rFonts w:ascii="Times New Roman" w:hAnsi="Times New Roman" w:cs="Times New Roman"/>
-          <w:sz w:val="24"/>
-          <w:szCs w:val="24"/>
-          <w:lang w:val="en"/>
-        </w:rPr>
-        <w:t xml:space="preserve"> </w:t>
-      </w:r>
-      <w:proofErr w:type="spellStart"/>
-      <w:r>
-        <w:rPr>
-          <w:rFonts w:ascii="Times New Roman" w:hAnsi="Times New Roman" w:cs="Times New Roman"/>
-          <w:sz w:val="24"/>
-          <w:szCs w:val="24"/>
-          <w:lang w:val="en"/>
-        </w:rPr>
-        <w:t>Bhinderwala</w:t>
-      </w:r>
-      <w:proofErr w:type="spellEnd"/>
-      <w:r>
-        <w:rPr>
-          <w:rFonts w:ascii="Times New Roman" w:hAnsi="Times New Roman" w:cs="Times New Roman"/>
-          <w:sz w:val="24"/>
-          <w:szCs w:val="24"/>
-          <w:lang w:val="en"/>
-        </w:rPr>
-        <w:t>, 109897840</w:t>
+        <w:t>Zenab Bhinderwala, 109897840</w:t>
       </w:r>
     </w:p>
     <w:p>
@@ -307,73 +205,7 @@
           <w:szCs w:val="24"/>
           <w:lang w:val="en"/>
         </w:rPr>
-        <w:t xml:space="preserve"> is an alphabetical listing of words or phrases (usually key words) with references to the places/page numbers where they occur. The goal of this project is to develop an automatic index builder; which takes a </w:t>
-      </w:r>
-      <w:proofErr w:type="spellStart"/>
-      <w:r>
-        <w:rPr>
-          <w:rFonts w:ascii="Times New Roman" w:hAnsi="Times New Roman" w:cs="Times New Roman"/>
-          <w:bCs/>
-          <w:sz w:val="24"/>
-          <w:szCs w:val="24"/>
-          <w:lang w:val="en"/>
-        </w:rPr>
-        <w:t>LaTeX</w:t>
-      </w:r>
-      <w:proofErr w:type="spellEnd"/>
-      <w:r>
-        <w:rPr>
-          <w:rFonts w:ascii="Times New Roman" w:hAnsi="Times New Roman" w:cs="Times New Roman"/>
-          <w:bCs/>
-          <w:sz w:val="24"/>
-          <w:szCs w:val="24"/>
-          <w:lang w:val="en"/>
-        </w:rPr>
-        <w:t xml:space="preserve"> document and the desired index size as input and outputs an index in a new </w:t>
-      </w:r>
-      <w:proofErr w:type="spellStart"/>
-      <w:r>
-        <w:rPr>
-          <w:rFonts w:ascii="Times New Roman" w:hAnsi="Times New Roman" w:cs="Times New Roman"/>
-          <w:bCs/>
-          <w:sz w:val="24"/>
-          <w:szCs w:val="24"/>
-          <w:lang w:val="en"/>
-        </w:rPr>
-        <w:t>LaTeX</w:t>
-      </w:r>
-      <w:proofErr w:type="spellEnd"/>
-      <w:r>
-        <w:rPr>
-          <w:rFonts w:ascii="Times New Roman" w:hAnsi="Times New Roman" w:cs="Times New Roman"/>
-          <w:bCs/>
-          <w:sz w:val="24"/>
-          <w:szCs w:val="24"/>
-          <w:lang w:val="en"/>
-        </w:rPr>
-        <w:t xml:space="preserve"> document. The application will use a model learned from existing </w:t>
-      </w:r>
-      <w:proofErr w:type="spellStart"/>
-      <w:r>
-        <w:rPr>
-          <w:rFonts w:ascii="Times New Roman" w:hAnsi="Times New Roman" w:cs="Times New Roman"/>
-          <w:bCs/>
-          <w:sz w:val="24"/>
-          <w:szCs w:val="24"/>
-          <w:lang w:val="en"/>
-        </w:rPr>
-        <w:t>LaTeX</w:t>
-      </w:r>
-      <w:proofErr w:type="spellEnd"/>
-      <w:r>
-        <w:rPr>
-          <w:rFonts w:ascii="Times New Roman" w:hAnsi="Times New Roman" w:cs="Times New Roman"/>
-          <w:bCs/>
-          <w:sz w:val="24"/>
-          <w:szCs w:val="24"/>
-          <w:lang w:val="en"/>
-        </w:rPr>
-        <w:t xml:space="preserve"> indices to predict the appropriate content for the generated index. The automatic index builder will be a command line application developed using Python 2.7.</w:t>
+        <w:t xml:space="preserve"> is an alphabetical listing of words or phrases (usually key words) with references to the places/page numbers where they occur. The goal of this project is to develop an automatic index builder; which takes a LaTeX document and the desired index size as input and outputs an index in a new LaTeX document. The application will use a model learned from existing LaTeX indices to predict the appropriate content for the generated index. The automatic index builder will be a command line application developed using Python 2.7.</w:t>
       </w:r>
     </w:p>
     <w:p>
@@ -408,197 +240,33 @@
           <w:sz w:val="28"/>
           <w:szCs w:val="24"/>
         </w:rPr>
-        <w:t xml:space="preserve">Reading </w:t>
-      </w:r>
-      <w:proofErr w:type="spellStart"/>
-      <w:r>
-        <w:rPr>
-          <w:rFonts w:ascii="Times New Roman" w:hAnsi="Times New Roman" w:cs="Times New Roman"/>
-          <w:b/>
-          <w:sz w:val="28"/>
-          <w:szCs w:val="24"/>
-        </w:rPr>
-        <w:t>LaTeX</w:t>
-      </w:r>
-      <w:proofErr w:type="spellEnd"/>
-      <w:r>
-        <w:rPr>
-          <w:rFonts w:ascii="Times New Roman" w:hAnsi="Times New Roman" w:cs="Times New Roman"/>
-          <w:b/>
-          <w:sz w:val="28"/>
-          <w:szCs w:val="24"/>
-        </w:rPr>
-        <w:t xml:space="preserve"> Files</w:t>
-      </w:r>
-    </w:p>
-    <w:p>
-      <w:pPr>
-        <w:jc w:val="both"/>
-        <w:rPr>
-          <w:rFonts w:ascii="Times New Roman" w:hAnsi="Times New Roman" w:cs="Times New Roman"/>
-          <w:sz w:val="24"/>
-          <w:szCs w:val="24"/>
-        </w:rPr>
-      </w:pPr>
-      <w:r>
-        <w:rPr>
-          <w:rFonts w:ascii="Times New Roman" w:hAnsi="Times New Roman" w:cs="Times New Roman"/>
-          <w:sz w:val="24"/>
-          <w:szCs w:val="24"/>
-        </w:rPr>
-        <w:t xml:space="preserve">In the Project Proposal, we suggested </w:t>
-      </w:r>
-      <w:proofErr w:type="spellStart"/>
-      <w:r>
-        <w:rPr>
-          <w:rFonts w:ascii="Times New Roman" w:hAnsi="Times New Roman" w:cs="Times New Roman"/>
-          <w:sz w:val="24"/>
-          <w:szCs w:val="24"/>
-        </w:rPr>
-        <w:t>TexSoup</w:t>
-      </w:r>
-      <w:proofErr w:type="spellEnd"/>
-      <w:r>
-        <w:rPr>
-          <w:rFonts w:ascii="Times New Roman" w:hAnsi="Times New Roman" w:cs="Times New Roman"/>
-          <w:sz w:val="24"/>
-          <w:szCs w:val="24"/>
-        </w:rPr>
-        <w:t xml:space="preserve"> as the tool to parse </w:t>
-      </w:r>
-      <w:proofErr w:type="spellStart"/>
-      <w:r>
-        <w:rPr>
-          <w:rFonts w:ascii="Times New Roman" w:hAnsi="Times New Roman" w:cs="Times New Roman"/>
-          <w:sz w:val="24"/>
-          <w:szCs w:val="24"/>
-        </w:rPr>
-        <w:t>LaTeX</w:t>
-      </w:r>
-      <w:proofErr w:type="spellEnd"/>
-      <w:r>
-        <w:rPr>
-          <w:rFonts w:ascii="Times New Roman" w:hAnsi="Times New Roman" w:cs="Times New Roman"/>
-          <w:sz w:val="24"/>
-          <w:szCs w:val="24"/>
-        </w:rPr>
-        <w:t xml:space="preserve"> data from existing </w:t>
-      </w:r>
-      <w:proofErr w:type="spellStart"/>
-      <w:r>
-        <w:rPr>
-          <w:rFonts w:ascii="Times New Roman" w:hAnsi="Times New Roman" w:cs="Times New Roman"/>
-          <w:sz w:val="24"/>
-          <w:szCs w:val="24"/>
-        </w:rPr>
-        <w:t>LaTeX</w:t>
-      </w:r>
-      <w:proofErr w:type="spellEnd"/>
-      <w:r>
-        <w:rPr>
-          <w:rFonts w:ascii="Times New Roman" w:hAnsi="Times New Roman" w:cs="Times New Roman"/>
-          <w:sz w:val="24"/>
-          <w:szCs w:val="24"/>
-        </w:rPr>
-        <w:t xml:space="preserve"> documents. However, our current parser for reading </w:t>
-      </w:r>
-      <w:proofErr w:type="spellStart"/>
-      <w:r>
-        <w:rPr>
-          <w:rFonts w:ascii="Times New Roman" w:hAnsi="Times New Roman" w:cs="Times New Roman"/>
-          <w:sz w:val="24"/>
-          <w:szCs w:val="24"/>
-        </w:rPr>
-        <w:t>LaTeX</w:t>
-      </w:r>
-      <w:proofErr w:type="spellEnd"/>
-      <w:r>
-        <w:rPr>
-          <w:rFonts w:ascii="Times New Roman" w:hAnsi="Times New Roman" w:cs="Times New Roman"/>
-          <w:sz w:val="24"/>
-          <w:szCs w:val="24"/>
-        </w:rPr>
-        <w:t xml:space="preserve"> files uses a tool known as </w:t>
-      </w:r>
-      <w:proofErr w:type="spellStart"/>
-      <w:r>
-        <w:rPr>
-          <w:rFonts w:ascii="Times New Roman" w:hAnsi="Times New Roman" w:cs="Times New Roman"/>
-          <w:sz w:val="24"/>
-          <w:szCs w:val="24"/>
-        </w:rPr>
-        <w:t>pylatexenc</w:t>
-      </w:r>
-      <w:proofErr w:type="spellEnd"/>
-      <w:r>
-        <w:rPr>
-          <w:rFonts w:ascii="Times New Roman" w:hAnsi="Times New Roman" w:cs="Times New Roman"/>
-          <w:sz w:val="24"/>
-          <w:szCs w:val="24"/>
-        </w:rPr>
-        <w:t xml:space="preserve">. </w:t>
-      </w:r>
-      <w:proofErr w:type="spellStart"/>
-      <w:r>
-        <w:rPr>
-          <w:rFonts w:ascii="Times New Roman" w:hAnsi="Times New Roman" w:cs="Times New Roman"/>
-          <w:sz w:val="24"/>
-          <w:szCs w:val="24"/>
-        </w:rPr>
-        <w:t>Pylatexenc</w:t>
-      </w:r>
-      <w:proofErr w:type="spellEnd"/>
-      <w:r>
-        <w:rPr>
-          <w:rFonts w:ascii="Times New Roman" w:hAnsi="Times New Roman" w:cs="Times New Roman"/>
-          <w:sz w:val="24"/>
-          <w:szCs w:val="24"/>
-        </w:rPr>
-        <w:t xml:space="preserve"> is capable of outputting the visible text of a compiled </w:t>
-      </w:r>
-      <w:proofErr w:type="spellStart"/>
-      <w:r>
-        <w:rPr>
-          <w:rFonts w:ascii="Times New Roman" w:hAnsi="Times New Roman" w:cs="Times New Roman"/>
-          <w:sz w:val="24"/>
-          <w:szCs w:val="24"/>
-        </w:rPr>
-        <w:t>LaTeX</w:t>
-      </w:r>
-      <w:proofErr w:type="spellEnd"/>
-      <w:r>
-        <w:rPr>
-          <w:rFonts w:ascii="Times New Roman" w:hAnsi="Times New Roman" w:cs="Times New Roman"/>
-          <w:sz w:val="24"/>
-          <w:szCs w:val="24"/>
-        </w:rPr>
-        <w:t xml:space="preserve"> file, am</w:t>
-      </w:r>
-      <w:r>
-        <w:rPr>
-          <w:rFonts w:ascii="Times New Roman" w:hAnsi="Times New Roman" w:cs="Times New Roman"/>
-          <w:sz w:val="24"/>
-          <w:szCs w:val="24"/>
-        </w:rPr>
-        <w:t xml:space="preserve">ong other functions. </w:t>
-      </w:r>
-      <w:proofErr w:type="spellStart"/>
-      <w:r>
-        <w:rPr>
-          <w:rFonts w:ascii="Times New Roman" w:hAnsi="Times New Roman" w:cs="Times New Roman"/>
-          <w:sz w:val="24"/>
-          <w:szCs w:val="24"/>
-        </w:rPr>
-        <w:t>Pylatexenc</w:t>
-      </w:r>
-      <w:proofErr w:type="spellEnd"/>
-      <w:r>
-        <w:rPr>
-          <w:rFonts w:ascii="Times New Roman" w:hAnsi="Times New Roman" w:cs="Times New Roman"/>
-          <w:sz w:val="24"/>
-          <w:szCs w:val="24"/>
-        </w:rPr>
-        <w:t xml:space="preserve"> can </w:t>
+        <w:t>Reading LaTeX Files</w:t>
+      </w:r>
+    </w:p>
+    <w:p>
+      <w:pPr>
+        <w:jc w:val="both"/>
+        <w:rPr>
+          <w:rFonts w:ascii="Times New Roman" w:hAnsi="Times New Roman" w:cs="Times New Roman"/>
+          <w:sz w:val="24"/>
+          <w:szCs w:val="24"/>
+        </w:rPr>
+      </w:pPr>
+      <w:r>
+        <w:rPr>
+          <w:rFonts w:ascii="Times New Roman" w:hAnsi="Times New Roman" w:cs="Times New Roman"/>
+          <w:sz w:val="24"/>
+          <w:szCs w:val="24"/>
+        </w:rPr>
+        <w:t>In the Project Proposal, we suggested TexSoup as the tool to parse LaTeX data from existing LaTeX documents. However, our current parser for reading LaTeX files uses a tool known as pylatexenc. Pylatexenc is capable of outputting the visible text of a compiled LaTeX file, am</w:t>
+      </w:r>
+      <w:r>
+        <w:rPr>
+          <w:rFonts w:ascii="Times New Roman" w:hAnsi="Times New Roman" w:cs="Times New Roman"/>
+          <w:sz w:val="24"/>
+          <w:szCs w:val="24"/>
+        </w:rPr>
+        <w:t xml:space="preserve">ong other functions. Pylatexenc can </w:t>
       </w:r>
       <w:r>
         <w:rPr>
@@ -622,25 +290,7 @@
           <w:sz w:val="24"/>
           <w:szCs w:val="24"/>
         </w:rPr>
-        <w:t xml:space="preserve"> The </w:t>
-      </w:r>
-      <w:proofErr w:type="spellStart"/>
-      <w:r>
-        <w:rPr>
-          <w:rFonts w:ascii="Times New Roman" w:hAnsi="Times New Roman" w:cs="Times New Roman"/>
-          <w:sz w:val="24"/>
-          <w:szCs w:val="24"/>
-        </w:rPr>
-        <w:t>LatexWalker</w:t>
-      </w:r>
-      <w:proofErr w:type="spellEnd"/>
-      <w:r>
-        <w:rPr>
-          <w:rFonts w:ascii="Times New Roman" w:hAnsi="Times New Roman" w:cs="Times New Roman"/>
-          <w:sz w:val="24"/>
-          <w:szCs w:val="24"/>
-        </w:rPr>
-        <w:t xml:space="preserve"> class can be used to obtain more detailed information about the document.</w:t>
+        <w:t xml:space="preserve"> The LatexWalker class can be used to obtain more detailed information about the document.</w:t>
       </w:r>
     </w:p>
     <w:bookmarkStart w:id="0" w:name="_Hlk498443497"/>
@@ -681,14 +331,14 @@
             <v:path o:extrusionok="f" gradientshapeok="t" o:connecttype="rect"/>
             <o:lock v:ext="edit" aspectratio="t"/>
           </v:shapetype>
-          <v:shape id="_x0000_i1025" type="#_x0000_t75" style="width:468pt;height:61.95pt" o:ole="" o:bordertopcolor="this" o:borderleftcolor="this" o:borderbottomcolor="this" o:borderrightcolor="this">
+          <v:shape id="_x0000_i1025" type="#_x0000_t75" style="width:468pt;height:62.25pt" o:ole="" o:bordertopcolor="this" o:borderleftcolor="this" o:borderbottomcolor="this" o:borderrightcolor="this">
             <v:imagedata r:id="rId7" o:title="" croptop="-10076f" cropbottom="-10076f"/>
             <w10:bordertop type="dot" width="4"/>
             <w10:borderleft type="dot" width="4"/>
             <w10:borderbottom type="dot" width="4"/>
             <w10:borderright type="dot" width="4"/>
           </v:shape>
-          <o:OLEObject Type="Embed" ProgID="Word.OpenDocumentText.12" ShapeID="_x0000_i1025" DrawAspect="Content" ObjectID="_1572259655" r:id="rId8"/>
+          <o:OLEObject Type="Embed" ProgID="Word.OpenDocumentText.12" ShapeID="_x0000_i1025" DrawAspect="Content" ObjectID="_1572262505" r:id="rId8"/>
         </w:object>
       </w:r>
       <w:bookmarkEnd w:id="0"/>
@@ -716,18 +366,8 @@
           <w:sz w:val="24"/>
           <w:szCs w:val="24"/>
         </w:rPr>
-        <w:t xml:space="preserve"> </w:t>
-      </w:r>
-      <w:proofErr w:type="spellStart"/>
-      <w:r>
-        <w:rPr>
-          <w:rFonts w:ascii="Times New Roman" w:hAnsi="Times New Roman" w:cs="Times New Roman"/>
-          <w:sz w:val="24"/>
-          <w:szCs w:val="24"/>
-        </w:rPr>
-        <w:t>LaTeX</w:t>
-      </w:r>
-      <w:proofErr w:type="spellEnd"/>
+        <w:t xml:space="preserve"> LaTeX</w:t>
+      </w:r>
       <w:r>
         <w:rPr>
           <w:rFonts w:ascii="Times New Roman" w:hAnsi="Times New Roman" w:cs="Times New Roman"/>
@@ -798,25 +438,7 @@
           <w:sz w:val="24"/>
           <w:szCs w:val="24"/>
         </w:rPr>
-        <w:t xml:space="preserve">that contribute to the context of the document. The first model implements a scoring function using the data collected from the </w:t>
-      </w:r>
-      <w:proofErr w:type="spellStart"/>
-      <w:r>
-        <w:rPr>
-          <w:rFonts w:ascii="Times New Roman" w:hAnsi="Times New Roman" w:cs="Times New Roman"/>
-          <w:sz w:val="24"/>
-          <w:szCs w:val="24"/>
-        </w:rPr>
-        <w:t>LaTeX</w:t>
-      </w:r>
-      <w:proofErr w:type="spellEnd"/>
-      <w:r>
-        <w:rPr>
-          <w:rFonts w:ascii="Times New Roman" w:hAnsi="Times New Roman" w:cs="Times New Roman"/>
-          <w:sz w:val="24"/>
-          <w:szCs w:val="24"/>
-        </w:rPr>
-        <w:t xml:space="preserve"> file, organized by word or phrase. The success of this model will be determined using prec</w:t>
+        <w:t>that contribute to the context of the document. The first model implements a scoring function using the data collected from the LaTeX file, organized by word or phrase. The success of this model will be determined using prec</w:t>
       </w:r>
       <w:r>
         <w:rPr>
@@ -896,43 +518,7 @@
           <w:sz w:val="24"/>
           <w:szCs w:val="24"/>
         </w:rPr>
-        <w:t xml:space="preserve"> Unigrams refer to the single words obtained from the </w:t>
-      </w:r>
-      <w:proofErr w:type="spellStart"/>
-      <w:r>
-        <w:rPr>
-          <w:rFonts w:ascii="Times New Roman" w:hAnsi="Times New Roman" w:cs="Times New Roman"/>
-          <w:sz w:val="24"/>
-          <w:szCs w:val="24"/>
-        </w:rPr>
-        <w:t>LaTeX</w:t>
-      </w:r>
-      <w:proofErr w:type="spellEnd"/>
-      <w:r>
-        <w:rPr>
-          <w:rFonts w:ascii="Times New Roman" w:hAnsi="Times New Roman" w:cs="Times New Roman"/>
-          <w:sz w:val="24"/>
-          <w:szCs w:val="24"/>
-        </w:rPr>
-        <w:t xml:space="preserve"> file. The text variable is split by various possible characters using the following </w:t>
-      </w:r>
-      <w:proofErr w:type="spellStart"/>
-      <w:r>
-        <w:rPr>
-          <w:rFonts w:ascii="Times New Roman" w:hAnsi="Times New Roman" w:cs="Times New Roman"/>
-          <w:sz w:val="24"/>
-          <w:szCs w:val="24"/>
-        </w:rPr>
-        <w:t>splitText</w:t>
-      </w:r>
-      <w:proofErr w:type="spellEnd"/>
-      <w:r>
-        <w:rPr>
-          <w:rFonts w:ascii="Times New Roman" w:hAnsi="Times New Roman" w:cs="Times New Roman"/>
-          <w:sz w:val="24"/>
-          <w:szCs w:val="24"/>
-        </w:rPr>
-        <w:t xml:space="preserve"> function.</w:t>
+        <w:t xml:space="preserve"> Unigrams refer to the single words obtained from the LaTeX file. The text variable is split by various possible characters using the following splitText function.</w:t>
       </w:r>
     </w:p>
     <w:bookmarkStart w:id="2" w:name="_MON_1572185337"/>
@@ -953,14 +539,14 @@
           <w:szCs w:val="24"/>
         </w:rPr>
         <w:object w:dxaOrig="9360" w:dyaOrig="3513">
-          <v:shape id="_x0000_i1026" type="#_x0000_t75" style="width:468pt;height:190.9pt" o:ole="" o:bordertopcolor="this" o:borderleftcolor="this" o:borderbottomcolor="this" o:borderrightcolor="this">
+          <v:shape id="_x0000_i1026" type="#_x0000_t75" style="width:468pt;height:191.25pt" o:ole="" o:bordertopcolor="this" o:borderleftcolor="this" o:borderbottomcolor="this" o:borderrightcolor="this">
             <v:imagedata r:id="rId9" o:title="" croptop="-2828f" cropbottom="-2828f"/>
             <w10:bordertop type="dot" width="4"/>
             <w10:borderleft type="dot" width="4"/>
             <w10:borderbottom type="dot" width="4"/>
             <w10:borderright type="dot" width="4"/>
           </v:shape>
-          <o:OLEObject Type="Embed" ProgID="Word.OpenDocumentText.12" ShapeID="_x0000_i1026" DrawAspect="Content" ObjectID="_1572259656" r:id="rId10"/>
+          <o:OLEObject Type="Embed" ProgID="Word.OpenDocumentText.12" ShapeID="_x0000_i1026" DrawAspect="Content" ObjectID="_1572262506" r:id="rId10"/>
         </w:object>
       </w:r>
     </w:p>
@@ -979,69 +565,15 @@
           <w:sz w:val="24"/>
           <w:szCs w:val="24"/>
         </w:rPr>
-        <w:t xml:space="preserve">Following this operation, the </w:t>
-      </w:r>
-      <w:proofErr w:type="spellStart"/>
-      <w:r>
-        <w:rPr>
-          <w:rFonts w:ascii="Times New Roman" w:hAnsi="Times New Roman" w:cs="Times New Roman"/>
-          <w:sz w:val="24"/>
-          <w:szCs w:val="24"/>
-        </w:rPr>
-        <w:t>checkWords</w:t>
-      </w:r>
-      <w:proofErr w:type="spellEnd"/>
-      <w:r>
-        <w:rPr>
-          <w:rFonts w:ascii="Times New Roman" w:hAnsi="Times New Roman" w:cs="Times New Roman"/>
-          <w:sz w:val="24"/>
-          <w:szCs w:val="24"/>
-        </w:rPr>
-        <w:t xml:space="preserve"> function is used to filter invalid words from the list of strings. This function is applied to all elements of the words list using the internal filter function.</w:t>
-      </w:r>
-      <w:r>
-        <w:rPr>
-          <w:rFonts w:ascii="Times New Roman" w:hAnsi="Times New Roman" w:cs="Times New Roman"/>
-          <w:sz w:val="24"/>
-          <w:szCs w:val="24"/>
-        </w:rPr>
-        <w:t xml:space="preserve"> First, </w:t>
-      </w:r>
-      <w:proofErr w:type="spellStart"/>
-      <w:r>
-        <w:rPr>
-          <w:rFonts w:ascii="Times New Roman" w:hAnsi="Times New Roman" w:cs="Times New Roman"/>
-          <w:sz w:val="24"/>
-          <w:szCs w:val="24"/>
-        </w:rPr>
-        <w:t>checkWords</w:t>
-      </w:r>
-      <w:proofErr w:type="spellEnd"/>
-      <w:r>
-        <w:rPr>
-          <w:rFonts w:ascii="Times New Roman" w:hAnsi="Times New Roman" w:cs="Times New Roman"/>
-          <w:sz w:val="24"/>
-          <w:szCs w:val="24"/>
-        </w:rPr>
-        <w:t xml:space="preserve"> confirms that the word can be converted to a string. Then, it is confirmed that the word is not a </w:t>
-      </w:r>
-      <w:proofErr w:type="spellStart"/>
-      <w:r>
-        <w:rPr>
-          <w:rFonts w:ascii="Times New Roman" w:hAnsi="Times New Roman" w:cs="Times New Roman"/>
-          <w:sz w:val="24"/>
-          <w:szCs w:val="24"/>
-        </w:rPr>
-        <w:t>stopword</w:t>
-      </w:r>
-      <w:proofErr w:type="spellEnd"/>
-      <w:r>
-        <w:rPr>
-          <w:rFonts w:ascii="Times New Roman" w:hAnsi="Times New Roman" w:cs="Times New Roman"/>
-          <w:sz w:val="24"/>
-          <w:szCs w:val="24"/>
-        </w:rPr>
-        <w:t xml:space="preserve"> or one of the 500 most common English words. The word is then determined to be neither a single character nor a number. Finally, the word is matched against a regular expression </w:t>
+        <w:t>Following this operation, the checkWords function is used to filter invalid words from the list of strings. This function is applied to all elements of the words list using the internal filter function.</w:t>
+      </w:r>
+      <w:r>
+        <w:rPr>
+          <w:rFonts w:ascii="Times New Roman" w:hAnsi="Times New Roman" w:cs="Times New Roman"/>
+          <w:sz w:val="24"/>
+          <w:szCs w:val="24"/>
+        </w:rPr>
+        <w:t xml:space="preserve"> First, checkWords confirms that the word can be converted to a string. Then, it is confirmed that the word is not a stopword or one of the 500 most common English words. The word is then determined to be neither a single character nor a number. Finally, the word is matched against a regular expression </w:t>
       </w:r>
       <w:r>
         <w:rPr>
@@ -1078,14 +610,14 @@
           <w:szCs w:val="24"/>
         </w:rPr>
         <w:object w:dxaOrig="9360" w:dyaOrig="5085">
-          <v:shape id="_x0000_i1027" type="#_x0000_t75" style="width:468pt;height:268.75pt" o:ole="" o:bordertopcolor="this" o:borderleftcolor="this" o:borderbottomcolor="this" o:borderrightcolor="this">
+          <v:shape id="_x0000_i1027" type="#_x0000_t75" style="width:468pt;height:268.5pt" o:ole="" o:bordertopcolor="this" o:borderleftcolor="this" o:borderbottomcolor="this" o:borderrightcolor="this">
             <v:imagedata r:id="rId11" o:title="" croptop="-1941f" cropbottom="-1941f"/>
             <w10:bordertop type="dot" width="4"/>
             <w10:borderleft type="dot" width="4"/>
             <w10:borderbottom type="dot" width="4"/>
             <w10:borderright type="dot" width="4"/>
           </v:shape>
-          <o:OLEObject Type="Embed" ProgID="Word.OpenDocumentText.12" ShapeID="_x0000_i1027" DrawAspect="Content" ObjectID="_1572259657" r:id="rId12"/>
+          <o:OLEObject Type="Embed" ProgID="Word.OpenDocumentText.12" ShapeID="_x0000_i1027" DrawAspect="Content" ObjectID="_1572262507" r:id="rId12"/>
         </w:object>
       </w:r>
     </w:p>
@@ -1125,25 +657,7 @@
           <w:sz w:val="24"/>
           <w:szCs w:val="24"/>
         </w:rPr>
-        <w:t xml:space="preserve">In addition to single words, phrases of two words are included in the dataset. As our model progresses, we intend on including n-long phrases in the dataset. Currently, only phrases consisting of two words are added. NLTK, the Natural Language Toolkit, can extract two word phrases using its bigram function. These are then filtered using the </w:t>
-      </w:r>
-      <w:proofErr w:type="spellStart"/>
-      <w:r>
-        <w:rPr>
-          <w:rFonts w:ascii="Times New Roman" w:hAnsi="Times New Roman" w:cs="Times New Roman"/>
-          <w:sz w:val="24"/>
-          <w:szCs w:val="24"/>
-        </w:rPr>
-        <w:t>checkWord</w:t>
-      </w:r>
-      <w:proofErr w:type="spellEnd"/>
-      <w:r>
-        <w:rPr>
-          <w:rFonts w:ascii="Times New Roman" w:hAnsi="Times New Roman" w:cs="Times New Roman"/>
-          <w:sz w:val="24"/>
-          <w:szCs w:val="24"/>
-        </w:rPr>
-        <w:t xml:space="preserve"> function on both elements of the bigram.</w:t>
+        <w:t>In addition to single words, phrases of two words are included in the dataset. As our model progresses, we intend on including n-long phrases in the dataset. Currently, only phrases consisting of two words are added. NLTK, the Natural Language Toolkit, can extract two word phrases using its bigram function. These are then filtered using the checkWord function on both elements of the bigram.</w:t>
       </w:r>
     </w:p>
     <w:p>
@@ -1268,25 +782,7 @@
           <w:sz w:val="24"/>
           <w:szCs w:val="24"/>
         </w:rPr>
-        <w:t xml:space="preserve">represent parts of speech such as “Noun”, “Adjective”, and more specific subdivisions such as “Proper Noun”. Each tag has a two or three letter code associated with it. This can be done for words and for entire phrases using the </w:t>
-      </w:r>
-      <w:proofErr w:type="spellStart"/>
-      <w:r>
-        <w:rPr>
-          <w:rFonts w:ascii="Times New Roman" w:hAnsi="Times New Roman" w:cs="Times New Roman"/>
-          <w:sz w:val="24"/>
-          <w:szCs w:val="24"/>
-        </w:rPr>
-        <w:t>pos_tag</w:t>
-      </w:r>
-      <w:proofErr w:type="spellEnd"/>
-      <w:r>
-        <w:rPr>
-          <w:rFonts w:ascii="Times New Roman" w:hAnsi="Times New Roman" w:cs="Times New Roman"/>
-          <w:sz w:val="24"/>
-          <w:szCs w:val="24"/>
-        </w:rPr>
-        <w:t xml:space="preserve"> function offered by NLTK.</w:t>
+        <w:t>represent parts of speech such as “Noun”, “Adjective”, and more specific subdivisions such as “Proper Noun”. Each tag has a two or three letter code associated with it. This can be done for words and for entire phrases using the pos_tag function offered by NLTK.</w:t>
       </w:r>
     </w:p>
     <w:p>
@@ -1343,51 +839,15 @@
           <w:sz w:val="24"/>
           <w:szCs w:val="24"/>
         </w:rPr>
-        <w:t xml:space="preserve">based on the unique word, n-gram index, and </w:t>
-      </w:r>
-      <w:proofErr w:type="spellStart"/>
-      <w:r>
-        <w:rPr>
-          <w:rFonts w:ascii="Times New Roman" w:hAnsi="Times New Roman" w:cs="Times New Roman"/>
-          <w:sz w:val="24"/>
-          <w:szCs w:val="24"/>
-        </w:rPr>
-        <w:t>pos</w:t>
-      </w:r>
-      <w:proofErr w:type="spellEnd"/>
-      <w:r>
-        <w:rPr>
-          <w:rFonts w:ascii="Times New Roman" w:hAnsi="Times New Roman" w:cs="Times New Roman"/>
-          <w:sz w:val="24"/>
-          <w:szCs w:val="24"/>
-        </w:rPr>
-        <w:t xml:space="preserve"> tag</w:t>
-      </w:r>
-      <w:r>
-        <w:rPr>
-          <w:rFonts w:ascii="Times New Roman" w:hAnsi="Times New Roman" w:cs="Times New Roman"/>
-          <w:sz w:val="24"/>
-          <w:szCs w:val="24"/>
-        </w:rPr>
-        <w:t xml:space="preserve"> pair. This can be achieved by grouping a </w:t>
-      </w:r>
-      <w:proofErr w:type="spellStart"/>
-      <w:r>
-        <w:rPr>
-          <w:rFonts w:ascii="Times New Roman" w:hAnsi="Times New Roman" w:cs="Times New Roman"/>
-          <w:sz w:val="24"/>
-          <w:szCs w:val="24"/>
-        </w:rPr>
-        <w:t>dataframe</w:t>
-      </w:r>
-      <w:proofErr w:type="spellEnd"/>
-      <w:r>
-        <w:rPr>
-          <w:rFonts w:ascii="Times New Roman" w:hAnsi="Times New Roman" w:cs="Times New Roman"/>
-          <w:sz w:val="24"/>
-          <w:szCs w:val="24"/>
-        </w:rPr>
-        <w:t xml:space="preserve"> by the paired values and calculating the size of each group.</w:t>
+        <w:t>based on the unique word, n-gram index, and pos tag</w:t>
+      </w:r>
+      <w:r>
+        <w:rPr>
+          <w:rFonts w:ascii="Times New Roman" w:hAnsi="Times New Roman" w:cs="Times New Roman"/>
+          <w:sz w:val="24"/>
+          <w:szCs w:val="24"/>
+        </w:rPr>
+        <w:t xml:space="preserve"> pair. This can be achieved by grouping a dataframe by the paired values and calculating the size of each group.</w:t>
       </w:r>
     </w:p>
     <w:bookmarkStart w:id="4" w:name="_MON_1572189240"/>
@@ -1415,7 +875,7 @@
             <w10:borderbottom type="dot" width="4"/>
             <w10:borderright type="dot" width="4"/>
           </v:shape>
-          <o:OLEObject Type="Embed" ProgID="Word.OpenDocumentText.12" ShapeID="_x0000_i1028" DrawAspect="Content" ObjectID="_1572259658" r:id="rId14"/>
+          <o:OLEObject Type="Embed" ProgID="Word.OpenDocumentText.12" ShapeID="_x0000_i1028" DrawAspect="Content" ObjectID="_1572262508" r:id="rId14"/>
         </w:object>
       </w:r>
     </w:p>
@@ -1517,7 +977,6 @@
           <w:szCs w:val="24"/>
         </w:rPr>
       </w:pPr>
-      <w:proofErr w:type="spellStart"/>
       <w:r>
         <w:rPr>
           <w:rFonts w:ascii="Times New Roman" w:hAnsi="Times New Roman" w:cs="Times New Roman"/>
@@ -1528,7 +987,6 @@
         <w:lastRenderedPageBreak/>
         <w:t>Informativeness</w:t>
       </w:r>
-      <w:proofErr w:type="spellEnd"/>
     </w:p>
     <w:p>
       <w:pPr>
@@ -1563,43 +1021,7 @@
           <w:sz w:val="24"/>
           <w:szCs w:val="24"/>
         </w:rPr>
-        <w:t xml:space="preserve"> defines </w:t>
-      </w:r>
-      <w:proofErr w:type="spellStart"/>
-      <w:r>
-        <w:rPr>
-          <w:rFonts w:ascii="Times New Roman" w:hAnsi="Times New Roman" w:cs="Times New Roman"/>
-          <w:sz w:val="24"/>
-          <w:szCs w:val="24"/>
-        </w:rPr>
-        <w:t>informativeness</w:t>
-      </w:r>
-      <w:proofErr w:type="spellEnd"/>
-      <w:r>
-        <w:rPr>
-          <w:rFonts w:ascii="Times New Roman" w:hAnsi="Times New Roman" w:cs="Times New Roman"/>
-          <w:sz w:val="24"/>
-          <w:szCs w:val="24"/>
-        </w:rPr>
-        <w:t xml:space="preserve"> as the degree to which a </w:t>
-      </w:r>
-      <w:proofErr w:type="spellStart"/>
-      <w:r>
-        <w:rPr>
-          <w:rFonts w:ascii="Times New Roman" w:hAnsi="Times New Roman" w:cs="Times New Roman"/>
-          <w:sz w:val="24"/>
-          <w:szCs w:val="24"/>
-        </w:rPr>
-        <w:t>keyphrase</w:t>
-      </w:r>
-      <w:proofErr w:type="spellEnd"/>
-      <w:r>
-        <w:rPr>
-          <w:rFonts w:ascii="Times New Roman" w:hAnsi="Times New Roman" w:cs="Times New Roman"/>
-          <w:sz w:val="24"/>
-          <w:szCs w:val="24"/>
-        </w:rPr>
-        <w:t xml:space="preserve"> represents the document at hand. It correlates with the amount of information that</w:t>
+        <w:t xml:space="preserve"> defines informativeness as the degree to which a keyphrase represents the document at hand. It correlates with the amount of information that</w:t>
       </w:r>
       <w:r>
         <w:rPr>
@@ -1651,7 +1073,7 @@
             <w10:borderbottom type="dot" width="4"/>
             <w10:borderright type="dot" width="4"/>
           </v:shape>
-          <o:OLEObject Type="Embed" ProgID="Word.OpenDocumentText.12" ShapeID="_x0000_i1029" DrawAspect="Content" ObjectID="_1572259659" r:id="rId16"/>
+          <o:OLEObject Type="Embed" ProgID="Word.OpenDocumentText.12" ShapeID="_x0000_i1029" DrawAspect="Content" ObjectID="_1572262509" r:id="rId16"/>
         </w:object>
       </w:r>
     </w:p>
@@ -1716,61 +1138,7 @@
           <w:sz w:val="24"/>
           <w:szCs w:val="24"/>
         </w:rPr>
-        <w:t xml:space="preserve"> The ‘f’ flag allows the user to input a single </w:t>
-      </w:r>
-      <w:proofErr w:type="spellStart"/>
-      <w:r>
-        <w:rPr>
-          <w:rFonts w:ascii="Times New Roman" w:hAnsi="Times New Roman" w:cs="Times New Roman"/>
-          <w:sz w:val="24"/>
-          <w:szCs w:val="24"/>
-        </w:rPr>
-        <w:t>LaTeX</w:t>
-      </w:r>
-      <w:proofErr w:type="spellEnd"/>
-      <w:r>
-        <w:rPr>
-          <w:rFonts w:ascii="Times New Roman" w:hAnsi="Times New Roman" w:cs="Times New Roman"/>
-          <w:sz w:val="24"/>
-          <w:szCs w:val="24"/>
-        </w:rPr>
-        <w:t xml:space="preserve"> file as the input and retrieve a single output file as described by the ‘-o’ input flag. Using ‘-d’ provides the same functionality, but for an entire directory of </w:t>
-      </w:r>
-      <w:proofErr w:type="spellStart"/>
-      <w:r>
-        <w:rPr>
-          <w:rFonts w:ascii="Times New Roman" w:hAnsi="Times New Roman" w:cs="Times New Roman"/>
-          <w:sz w:val="24"/>
-          <w:szCs w:val="24"/>
-        </w:rPr>
-        <w:t>LaTeX</w:t>
-      </w:r>
-      <w:proofErr w:type="spellEnd"/>
-      <w:r>
-        <w:rPr>
-          <w:rFonts w:ascii="Times New Roman" w:hAnsi="Times New Roman" w:cs="Times New Roman"/>
-          <w:sz w:val="24"/>
-          <w:szCs w:val="24"/>
-        </w:rPr>
-        <w:t xml:space="preserve"> files. This allows for successive parsing of multiple </w:t>
-      </w:r>
-      <w:proofErr w:type="spellStart"/>
-      <w:r>
-        <w:rPr>
-          <w:rFonts w:ascii="Times New Roman" w:hAnsi="Times New Roman" w:cs="Times New Roman"/>
-          <w:sz w:val="24"/>
-          <w:szCs w:val="24"/>
-        </w:rPr>
-        <w:t>LaTeX</w:t>
-      </w:r>
-      <w:proofErr w:type="spellEnd"/>
-      <w:r>
-        <w:rPr>
-          <w:rFonts w:ascii="Times New Roman" w:hAnsi="Times New Roman" w:cs="Times New Roman"/>
-          <w:sz w:val="24"/>
-          <w:szCs w:val="24"/>
-        </w:rPr>
-        <w:t xml:space="preserve"> documents using a single call of the Parser.py script.</w:t>
+        <w:t xml:space="preserve"> The ‘f’ flag allows the user to input a single LaTeX file as the input and retrieve a single output file as described by the ‘-o’ input flag. Using ‘-d’ provides the same functionality, but for an entire directory of LaTeX files. This allows for successive parsing of multiple LaTeX documents using a single call of the Parser.py script.</w:t>
       </w:r>
     </w:p>
     <w:p>
@@ -1838,25 +1206,7 @@
           <w:sz w:val="24"/>
           <w:szCs w:val="24"/>
         </w:rPr>
-        <w:t xml:space="preserve">The indices of existing </w:t>
-      </w:r>
-      <w:proofErr w:type="spellStart"/>
-      <w:r>
-        <w:rPr>
-          <w:rFonts w:ascii="Times New Roman" w:hAnsi="Times New Roman" w:cs="Times New Roman"/>
-          <w:sz w:val="24"/>
-          <w:szCs w:val="24"/>
-        </w:rPr>
-        <w:t>LaTeX</w:t>
-      </w:r>
-      <w:proofErr w:type="spellEnd"/>
-      <w:r>
-        <w:rPr>
-          <w:rFonts w:ascii="Times New Roman" w:hAnsi="Times New Roman" w:cs="Times New Roman"/>
-          <w:sz w:val="24"/>
-          <w:szCs w:val="24"/>
-        </w:rPr>
-        <w:t xml:space="preserve"> files can be parsed using the CreatingIndex.py script. This program runs through </w:t>
+        <w:t xml:space="preserve">The indices of existing LaTeX files can be parsed using the CreatingIndex.py script. This program runs through </w:t>
       </w:r>
       <w:r>
         <w:rPr>
@@ -1872,25 +1222,7 @@
           <w:sz w:val="24"/>
           <w:szCs w:val="24"/>
         </w:rPr>
-        <w:t xml:space="preserve"> the </w:t>
-      </w:r>
-      <w:proofErr w:type="spellStart"/>
-      <w:r>
-        <w:rPr>
-          <w:rFonts w:ascii="Times New Roman" w:hAnsi="Times New Roman" w:cs="Times New Roman"/>
-          <w:sz w:val="24"/>
-          <w:szCs w:val="24"/>
-        </w:rPr>
-        <w:t>LaTeX</w:t>
-      </w:r>
-      <w:proofErr w:type="spellEnd"/>
-      <w:r>
-        <w:rPr>
-          <w:rFonts w:ascii="Times New Roman" w:hAnsi="Times New Roman" w:cs="Times New Roman"/>
-          <w:sz w:val="24"/>
-          <w:szCs w:val="24"/>
-        </w:rPr>
-        <w:t xml:space="preserve"> file</w:t>
+        <w:t xml:space="preserve"> the LaTeX file</w:t>
       </w:r>
       <w:r>
         <w:rPr>
@@ -1946,25 +1278,7 @@
           <w:sz w:val="24"/>
           <w:szCs w:val="24"/>
         </w:rPr>
-        <w:t xml:space="preserve">Within </w:t>
-      </w:r>
-      <w:proofErr w:type="spellStart"/>
-      <w:r>
-        <w:rPr>
-          <w:rFonts w:ascii="Times New Roman" w:hAnsi="Times New Roman" w:cs="Times New Roman"/>
-          <w:sz w:val="24"/>
-          <w:szCs w:val="24"/>
-        </w:rPr>
-        <w:t>Jupyter</w:t>
-      </w:r>
-      <w:proofErr w:type="spellEnd"/>
-      <w:r>
-        <w:rPr>
-          <w:rFonts w:ascii="Times New Roman" w:hAnsi="Times New Roman" w:cs="Times New Roman"/>
-          <w:sz w:val="24"/>
-          <w:szCs w:val="24"/>
-        </w:rPr>
-        <w:t>, the data obtained from indices is cleaned to include eligible words. Currently, mathematical symbols, which appear often in indices papers regarding mathematical concepts, are beyond the scope of our prediction model. As such, the indices are cleaned to include eligible terms, then tagged as Parts of Speech and other information gained from the data.</w:t>
+        <w:t>Within Jupyter, the data obtained from indices is cleaned to include eligible words. Currently, mathematical symbols, which appear often in indices papers regarding mathematical concepts, are beyond the scope of our prediction model. As such, the indices are cleaned to include eligible terms, then tagged as Parts of Speech and other information gained from the data.</w:t>
       </w:r>
     </w:p>
     <w:p>
@@ -2140,36 +1454,141 @@
     </w:p>
     <w:p>
       <w:pPr>
-        <w:jc w:val="both"/>
-        <w:rPr>
-          <w:rFonts w:ascii="Times New Roman" w:hAnsi="Times New Roman" w:cs="Times New Roman"/>
-          <w:sz w:val="24"/>
-          <w:szCs w:val="24"/>
-        </w:rPr>
-      </w:pPr>
-    </w:p>
-    <w:p>
-      <w:pPr>
-        <w:jc w:val="both"/>
-        <w:rPr>
-          <w:rFonts w:ascii="Times New Roman" w:hAnsi="Times New Roman" w:cs="Times New Roman"/>
-          <w:sz w:val="24"/>
-          <w:szCs w:val="24"/>
-        </w:rPr>
-      </w:pPr>
-      <w:r>
-        <w:rPr>
-          <w:rFonts w:ascii="Times New Roman" w:hAnsi="Times New Roman" w:cs="Times New Roman"/>
-          <w:sz w:val="24"/>
-          <w:szCs w:val="24"/>
-        </w:rPr>
-        <w:t xml:space="preserve"> </w:t>
+        <w:rPr>
+          <w:rFonts w:ascii="Times New Roman" w:hAnsi="Times New Roman" w:cs="Times New Roman"/>
+          <w:sz w:val="24"/>
+          <w:szCs w:val="24"/>
+        </w:rPr>
+      </w:pPr>
+      <w:r>
+        <w:rPr>
+          <w:rFonts w:ascii="Times New Roman" w:hAnsi="Times New Roman" w:cs="Times New Roman"/>
+          <w:sz w:val="24"/>
+          <w:szCs w:val="24"/>
+        </w:rPr>
+        <w:br w:type="page"/>
+      </w:r>
+    </w:p>
+    <w:p>
+      <w:pPr>
+        <w:jc w:val="both"/>
+        <w:rPr>
+          <w:rFonts w:ascii="Times New Roman" w:hAnsi="Times New Roman" w:cs="Times New Roman"/>
+          <w:sz w:val="28"/>
+          <w:szCs w:val="24"/>
+        </w:rPr>
+      </w:pPr>
+      <w:r>
+        <w:rPr>
+          <w:rFonts w:ascii="Times New Roman" w:hAnsi="Times New Roman" w:cs="Times New Roman"/>
+          <w:b/>
+          <w:sz w:val="28"/>
+          <w:szCs w:val="24"/>
+        </w:rPr>
+        <w:lastRenderedPageBreak/>
+        <w:t xml:space="preserve">Final </w:t>
       </w:r>
       <w:bookmarkStart w:id="6" w:name="_GoBack"/>
       <w:bookmarkEnd w:id="6"/>
+      <w:r>
+        <w:rPr>
+          <w:rFonts w:ascii="Times New Roman" w:hAnsi="Times New Roman" w:cs="Times New Roman"/>
+          <w:b/>
+          <w:sz w:val="28"/>
+          <w:szCs w:val="24"/>
+        </w:rPr>
+        <w:t>Index Creation</w:t>
+      </w:r>
+    </w:p>
+    <w:p>
+      <w:pPr>
+        <w:jc w:val="both"/>
+        <w:rPr>
+          <w:rFonts w:ascii="Times New Roman" w:hAnsi="Times New Roman" w:cs="Times New Roman"/>
+          <w:sz w:val="24"/>
+          <w:szCs w:val="24"/>
+        </w:rPr>
+      </w:pPr>
+      <w:r>
+        <w:rPr>
+          <w:rFonts w:ascii="Times New Roman" w:hAnsi="Times New Roman" w:cs="Times New Roman"/>
+          <w:sz w:val="24"/>
+          <w:szCs w:val="24"/>
+        </w:rPr>
+        <w:t>Once the index terms are selected by our model, a python script will loop through a LaTeX file and add an index tag to the chosen words. A copy of the original LaTeX file will be created with the added package of makeidx, using the command “\makeindex”. To print the index, the command “\printindex” will be added to the end of the document to append the automated index.</w:t>
+      </w:r>
+    </w:p>
+    <w:bookmarkStart w:id="7" w:name="_MON_1572262344"/>
+    <w:bookmarkEnd w:id="7"/>
+    <w:p>
+      <w:pPr>
+        <w:jc w:val="both"/>
+        <w:rPr>
+          <w:rFonts w:ascii="Times New Roman" w:hAnsi="Times New Roman" w:cs="Times New Roman"/>
+          <w:sz w:val="24"/>
+          <w:szCs w:val="24"/>
+        </w:rPr>
+      </w:pPr>
+      <w:r>
+        <w:rPr>
+          <w:rFonts w:ascii="Times New Roman" w:hAnsi="Times New Roman" w:cs="Times New Roman"/>
+          <w:sz w:val="24"/>
+          <w:szCs w:val="24"/>
+        </w:rPr>
+        <w:object w:dxaOrig="9360" w:dyaOrig="2225">
+          <v:shape id="_x0000_i1033" type="#_x0000_t75" style="width:468pt;height:125.25pt" o:ole="" o:bordertopcolor="this" o:borderleftcolor="this" o:borderbottomcolor="this" o:borderrightcolor="this">
+            <v:imagedata r:id="rId18" o:title="" croptop="-4242f" cropbottom="-4242f"/>
+            <w10:bordertop type="dot" width="4"/>
+            <w10:borderleft type="dot" width="4"/>
+            <w10:borderbottom type="dot" width="4"/>
+            <w10:borderright type="dot" width="4"/>
+          </v:shape>
+          <o:OLEObject Type="Embed" ProgID="Word.OpenDocumentText.12" ShapeID="_x0000_i1033" DrawAspect="Content" ObjectID="_1572262510" r:id="rId19"/>
+        </w:object>
+      </w:r>
+    </w:p>
+    <w:p>
+      <w:pPr>
+        <w:jc w:val="both"/>
+        <w:rPr>
+          <w:rFonts w:ascii="Times New Roman" w:hAnsi="Times New Roman" w:cs="Times New Roman"/>
+          <w:sz w:val="24"/>
+          <w:szCs w:val="24"/>
+        </w:rPr>
+      </w:pPr>
+    </w:p>
+    <w:p>
+      <w:pPr>
+        <w:jc w:val="both"/>
+        <w:rPr>
+          <w:rFonts w:ascii="Times New Roman" w:hAnsi="Times New Roman" w:cs="Times New Roman"/>
+          <w:b/>
+          <w:sz w:val="28"/>
+          <w:szCs w:val="24"/>
+        </w:rPr>
+      </w:pPr>
+      <w:r>
+        <w:rPr>
+          <w:rFonts w:ascii="Times New Roman" w:hAnsi="Times New Roman" w:cs="Times New Roman"/>
+          <w:b/>
+          <w:sz w:val="28"/>
+          <w:szCs w:val="24"/>
+        </w:rPr>
+        <w:t>Conclusion</w:t>
+      </w:r>
+    </w:p>
+    <w:p>
+      <w:pPr>
+        <w:jc w:val="both"/>
+        <w:rPr>
+          <w:rFonts w:ascii="Times New Roman" w:hAnsi="Times New Roman" w:cs="Times New Roman"/>
+          <w:sz w:val="24"/>
+          <w:szCs w:val="24"/>
+        </w:rPr>
+      </w:pPr>
     </w:p>
     <w:sectPr>
-      <w:footerReference w:type="default" r:id="rId18"/>
+      <w:footerReference w:type="default" r:id="rId20"/>
       <w:pgSz w:w="11906" w:h="16838"/>
       <w:pgMar w:top="1440" w:right="1440" w:bottom="1440" w:left="1440" w:header="708" w:footer="708" w:gutter="0"/>
       <w:cols w:space="708"/>
@@ -3062,7 +2481,7 @@
 </file>
 
 <file path=customXml/itemProps1.xml><?xml version="1.0" encoding="utf-8"?>
-<ds:datastoreItem xmlns:ds="http://schemas.openxmlformats.org/officeDocument/2006/customXml" ds:itemID="{11703036-80FB-41D5-9AC6-076CE0F74B75}">
+<ds:datastoreItem xmlns:ds="http://schemas.openxmlformats.org/officeDocument/2006/customXml" ds:itemID="{EFFEE5CC-490C-4F25-8ACB-719CD2F86AF6}">
   <ds:schemaRefs>
     <ds:schemaRef ds:uri="http://schemas.openxmlformats.org/officeDocument/2006/bibliography"/>
   </ds:schemaRefs>

</xml_diff>